<commit_message>
Added links to commits for Iteration 1 work items
</commit_message>
<xml_diff>
--- a/LCOM Documents/Iteration1/LCOMIteration1Plan.docx
+++ b/LCOM Documents/Iteration1/LCOMIteration1Plan.docx
@@ -885,12 +885,15 @@
                 <w:rFonts w:ascii="Arial" w:eastAsia="Arial" w:hAnsi="Arial" w:cs="Arial"/>
               </w:rPr>
             </w:pPr>
-            <w:r>
-              <w:rPr>
-                <w:rFonts w:ascii="Arial" w:eastAsia="Arial" w:hAnsi="Arial" w:cs="Arial"/>
-              </w:rPr>
-              <w:t>Complete</w:t>
-            </w:r>
+            <w:hyperlink r:id="rId7" w:history="1">
+              <w:r>
+                <w:rPr>
+                  <w:rStyle w:val="Hyperlink"/>
+                  <w:rFonts w:ascii="Arial" w:eastAsia="Arial" w:hAnsi="Arial" w:cs="Arial"/>
+                </w:rPr>
+                <w:t>Complete</w:t>
+              </w:r>
+            </w:hyperlink>
           </w:p>
         </w:tc>
         <w:tc>
@@ -1097,12 +1100,15 @@
                 <w:rFonts w:ascii="Arial" w:eastAsia="Arial" w:hAnsi="Arial" w:cs="Arial"/>
               </w:rPr>
             </w:pPr>
-            <w:r>
-              <w:rPr>
-                <w:rFonts w:ascii="Arial" w:eastAsia="Arial" w:hAnsi="Arial" w:cs="Arial"/>
-              </w:rPr>
-              <w:t>Complete</w:t>
-            </w:r>
+            <w:hyperlink r:id="rId8" w:history="1">
+              <w:r>
+                <w:rPr>
+                  <w:rStyle w:val="Hyperlink"/>
+                  <w:rFonts w:ascii="Arial" w:eastAsia="Arial" w:hAnsi="Arial" w:cs="Arial"/>
+                </w:rPr>
+                <w:t>Complete</w:t>
+              </w:r>
+            </w:hyperlink>
           </w:p>
         </w:tc>
         <w:tc>
@@ -1301,13 +1307,15 @@
                 <w:rFonts w:ascii="Arial" w:eastAsia="Arial" w:hAnsi="Arial" w:cs="Arial"/>
               </w:rPr>
             </w:pPr>
-            <w:r>
-              <w:rPr>
-                <w:rFonts w:ascii="Arial" w:eastAsia="Arial" w:hAnsi="Arial" w:cs="Arial"/>
-              </w:rPr>
-              <w:lastRenderedPageBreak/>
-              <w:t>Complete</w:t>
-            </w:r>
+            <w:hyperlink r:id="rId9" w:history="1">
+              <w:r>
+                <w:rPr>
+                  <w:rStyle w:val="Hyperlink"/>
+                  <w:rFonts w:ascii="Arial" w:eastAsia="Arial" w:hAnsi="Arial" w:cs="Arial"/>
+                </w:rPr>
+                <w:t>Complete</w:t>
+              </w:r>
+            </w:hyperlink>
           </w:p>
         </w:tc>
         <w:tc>
@@ -1523,12 +1531,15 @@
                 <w:rFonts w:ascii="Arial" w:eastAsia="Arial" w:hAnsi="Arial" w:cs="Arial"/>
               </w:rPr>
             </w:pPr>
-            <w:r>
-              <w:rPr>
-                <w:rFonts w:ascii="Arial" w:eastAsia="Arial" w:hAnsi="Arial" w:cs="Arial"/>
-              </w:rPr>
-              <w:t>Complete</w:t>
-            </w:r>
+            <w:hyperlink r:id="rId10" w:history="1">
+              <w:r>
+                <w:rPr>
+                  <w:rStyle w:val="Hyperlink"/>
+                  <w:rFonts w:ascii="Arial" w:eastAsia="Arial" w:hAnsi="Arial" w:cs="Arial"/>
+                </w:rPr>
+                <w:t>Complete</w:t>
+              </w:r>
+            </w:hyperlink>
           </w:p>
         </w:tc>
         <w:tc>
@@ -1726,12 +1737,15 @@
                 <w:rFonts w:ascii="Arial" w:eastAsia="Arial" w:hAnsi="Arial" w:cs="Arial"/>
               </w:rPr>
             </w:pPr>
-            <w:r>
-              <w:rPr>
-                <w:rFonts w:ascii="Arial" w:eastAsia="Arial" w:hAnsi="Arial" w:cs="Arial"/>
-              </w:rPr>
-              <w:t>Complete</w:t>
-            </w:r>
+            <w:hyperlink r:id="rId11" w:history="1">
+              <w:r>
+                <w:rPr>
+                  <w:rStyle w:val="Hyperlink"/>
+                  <w:rFonts w:ascii="Arial" w:eastAsia="Arial" w:hAnsi="Arial" w:cs="Arial"/>
+                </w:rPr>
+                <w:t>Complete</w:t>
+              </w:r>
+            </w:hyperlink>
           </w:p>
         </w:tc>
         <w:tc>
@@ -1945,12 +1959,15 @@
                 <w:rFonts w:ascii="Arial" w:eastAsia="Arial" w:hAnsi="Arial" w:cs="Arial"/>
               </w:rPr>
             </w:pPr>
-            <w:r>
-              <w:rPr>
-                <w:rFonts w:ascii="Arial" w:eastAsia="Arial" w:hAnsi="Arial" w:cs="Arial"/>
-              </w:rPr>
-              <w:t>Complete</w:t>
-            </w:r>
+            <w:hyperlink r:id="rId12" w:history="1">
+              <w:r>
+                <w:rPr>
+                  <w:rStyle w:val="Hyperlink"/>
+                  <w:rFonts w:ascii="Arial" w:eastAsia="Arial" w:hAnsi="Arial" w:cs="Arial"/>
+                </w:rPr>
+                <w:t>Complete</w:t>
+              </w:r>
+            </w:hyperlink>
           </w:p>
         </w:tc>
         <w:tc>
@@ -2164,12 +2181,15 @@
                 <w:rFonts w:ascii="Arial" w:eastAsia="Arial" w:hAnsi="Arial" w:cs="Arial"/>
               </w:rPr>
             </w:pPr>
-            <w:r>
-              <w:rPr>
-                <w:rFonts w:ascii="Arial" w:eastAsia="Arial" w:hAnsi="Arial" w:cs="Arial"/>
-              </w:rPr>
-              <w:t>Complete</w:t>
-            </w:r>
+            <w:hyperlink r:id="rId13" w:history="1">
+              <w:r>
+                <w:rPr>
+                  <w:rStyle w:val="Hyperlink"/>
+                  <w:rFonts w:ascii="Arial" w:eastAsia="Arial" w:hAnsi="Arial" w:cs="Arial"/>
+                </w:rPr>
+                <w:t>Complete</w:t>
+              </w:r>
+            </w:hyperlink>
           </w:p>
         </w:tc>
         <w:tc>
@@ -2371,12 +2391,15 @@
                 <w:rFonts w:ascii="Arial" w:eastAsia="Arial" w:hAnsi="Arial" w:cs="Arial"/>
               </w:rPr>
             </w:pPr>
-            <w:r>
-              <w:rPr>
-                <w:rFonts w:ascii="Arial" w:eastAsia="Arial" w:hAnsi="Arial" w:cs="Arial"/>
-              </w:rPr>
-              <w:t>Complete</w:t>
-            </w:r>
+            <w:hyperlink r:id="rId14" w:history="1">
+              <w:r>
+                <w:rPr>
+                  <w:rStyle w:val="Hyperlink"/>
+                  <w:rFonts w:ascii="Arial" w:eastAsia="Arial" w:hAnsi="Arial" w:cs="Arial"/>
+                </w:rPr>
+                <w:t>Complete</w:t>
+              </w:r>
+            </w:hyperlink>
           </w:p>
         </w:tc>
         <w:tc>
@@ -2602,12 +2625,15 @@
                 <w:rFonts w:ascii="Arial" w:eastAsia="Arial" w:hAnsi="Arial" w:cs="Arial"/>
               </w:rPr>
             </w:pPr>
-            <w:r>
-              <w:rPr>
-                <w:rFonts w:ascii="Arial" w:eastAsia="Arial" w:hAnsi="Arial" w:cs="Arial"/>
-              </w:rPr>
-              <w:t>Complete</w:t>
-            </w:r>
+            <w:hyperlink r:id="rId15" w:history="1">
+              <w:r>
+                <w:rPr>
+                  <w:rStyle w:val="Hyperlink"/>
+                  <w:rFonts w:ascii="Arial" w:eastAsia="Arial" w:hAnsi="Arial" w:cs="Arial"/>
+                </w:rPr>
+                <w:t>Complete</w:t>
+              </w:r>
+            </w:hyperlink>
           </w:p>
         </w:tc>
         <w:tc>
@@ -2824,12 +2850,15 @@
                 <w:rFonts w:ascii="Arial" w:eastAsia="Arial" w:hAnsi="Arial" w:cs="Arial"/>
               </w:rPr>
             </w:pPr>
-            <w:r>
-              <w:rPr>
-                <w:rFonts w:ascii="Arial" w:eastAsia="Arial" w:hAnsi="Arial" w:cs="Arial"/>
-              </w:rPr>
-              <w:t>Complete</w:t>
-            </w:r>
+            <w:hyperlink r:id="rId16" w:history="1">
+              <w:r>
+                <w:rPr>
+                  <w:rStyle w:val="Hyperlink"/>
+                  <w:rFonts w:ascii="Arial" w:eastAsia="Arial" w:hAnsi="Arial" w:cs="Arial"/>
+                </w:rPr>
+                <w:t>Complete</w:t>
+              </w:r>
+            </w:hyperlink>
           </w:p>
         </w:tc>
         <w:tc>
@@ -3028,12 +3057,15 @@
                 <w:rFonts w:ascii="Arial" w:eastAsia="Arial" w:hAnsi="Arial" w:cs="Arial"/>
               </w:rPr>
             </w:pPr>
-            <w:r>
-              <w:rPr>
-                <w:rFonts w:ascii="Arial" w:eastAsia="Arial" w:hAnsi="Arial" w:cs="Arial"/>
-              </w:rPr>
-              <w:t>Complete</w:t>
-            </w:r>
+            <w:hyperlink r:id="rId17" w:history="1">
+              <w:r>
+                <w:rPr>
+                  <w:rStyle w:val="Hyperlink"/>
+                  <w:rFonts w:ascii="Arial" w:eastAsia="Arial" w:hAnsi="Arial" w:cs="Arial"/>
+                </w:rPr>
+                <w:t>Complete</w:t>
+              </w:r>
+            </w:hyperlink>
           </w:p>
         </w:tc>
         <w:tc>
@@ -3235,12 +3267,15 @@
                 <w:rFonts w:ascii="Arial" w:eastAsia="Arial" w:hAnsi="Arial" w:cs="Arial"/>
               </w:rPr>
             </w:pPr>
-            <w:r>
-              <w:rPr>
-                <w:rFonts w:ascii="Arial" w:eastAsia="Arial" w:hAnsi="Arial" w:cs="Arial"/>
-              </w:rPr>
-              <w:t>Complete</w:t>
-            </w:r>
+            <w:hyperlink r:id="rId18" w:history="1">
+              <w:r>
+                <w:rPr>
+                  <w:rStyle w:val="Hyperlink"/>
+                  <w:rFonts w:ascii="Arial" w:eastAsia="Arial" w:hAnsi="Arial" w:cs="Arial"/>
+                </w:rPr>
+                <w:t>Complete</w:t>
+              </w:r>
+            </w:hyperlink>
           </w:p>
         </w:tc>
         <w:tc>
@@ -3452,12 +3487,15 @@
                 <w:rFonts w:ascii="Arial" w:eastAsia="Arial" w:hAnsi="Arial" w:cs="Arial"/>
               </w:rPr>
             </w:pPr>
-            <w:r>
-              <w:rPr>
-                <w:rFonts w:ascii="Arial" w:eastAsia="Arial" w:hAnsi="Arial" w:cs="Arial"/>
-              </w:rPr>
-              <w:t>Complete</w:t>
-            </w:r>
+            <w:hyperlink r:id="rId19" w:history="1">
+              <w:r>
+                <w:rPr>
+                  <w:rStyle w:val="Hyperlink"/>
+                  <w:rFonts w:ascii="Arial" w:eastAsia="Arial" w:hAnsi="Arial" w:cs="Arial"/>
+                </w:rPr>
+                <w:t>Complete</w:t>
+              </w:r>
+            </w:hyperlink>
           </w:p>
         </w:tc>
         <w:tc>
@@ -3668,12 +3706,15 @@
                 <w:rFonts w:ascii="Arial" w:eastAsia="Arial" w:hAnsi="Arial" w:cs="Arial"/>
               </w:rPr>
             </w:pPr>
-            <w:r>
-              <w:rPr>
-                <w:rFonts w:ascii="Arial" w:eastAsia="Arial" w:hAnsi="Arial" w:cs="Arial"/>
-              </w:rPr>
-              <w:t>Complete</w:t>
-            </w:r>
+            <w:hyperlink r:id="rId20" w:history="1">
+              <w:r>
+                <w:rPr>
+                  <w:rStyle w:val="Hyperlink"/>
+                  <w:rFonts w:ascii="Arial" w:eastAsia="Arial" w:hAnsi="Arial" w:cs="Arial"/>
+                </w:rPr>
+                <w:t>Complete</w:t>
+              </w:r>
+            </w:hyperlink>
           </w:p>
         </w:tc>
         <w:tc>
@@ -3836,12 +3877,15 @@
                 <w:rFonts w:ascii="Arial" w:eastAsia="Arial" w:hAnsi="Arial" w:cs="Arial"/>
               </w:rPr>
             </w:pPr>
-            <w:r>
-              <w:rPr>
-                <w:rFonts w:ascii="Arial" w:eastAsia="Arial" w:hAnsi="Arial" w:cs="Arial"/>
-              </w:rPr>
-              <w:t>Complete</w:t>
-            </w:r>
+            <w:hyperlink r:id="rId21" w:history="1">
+              <w:r>
+                <w:rPr>
+                  <w:rStyle w:val="Hyperlink"/>
+                  <w:rFonts w:ascii="Arial" w:eastAsia="Arial" w:hAnsi="Arial" w:cs="Arial"/>
+                </w:rPr>
+                <w:t>Complete</w:t>
+              </w:r>
+            </w:hyperlink>
           </w:p>
         </w:tc>
         <w:tc>
@@ -4016,12 +4060,15 @@
                 <w:rFonts w:ascii="Arial" w:eastAsia="Arial" w:hAnsi="Arial" w:cs="Arial"/>
               </w:rPr>
             </w:pPr>
-            <w:r>
-              <w:rPr>
-                <w:rFonts w:ascii="Arial" w:eastAsia="Arial" w:hAnsi="Arial" w:cs="Arial"/>
-              </w:rPr>
-              <w:t>Complete</w:t>
-            </w:r>
+            <w:hyperlink r:id="rId22" w:history="1">
+              <w:r>
+                <w:rPr>
+                  <w:rStyle w:val="Hyperlink"/>
+                  <w:rFonts w:ascii="Arial" w:eastAsia="Arial" w:hAnsi="Arial" w:cs="Arial"/>
+                </w:rPr>
+                <w:t>Complete</w:t>
+              </w:r>
+            </w:hyperlink>
           </w:p>
         </w:tc>
         <w:tc>
@@ -4190,12 +4237,15 @@
                 <w:rFonts w:ascii="Arial" w:eastAsia="Arial" w:hAnsi="Arial" w:cs="Arial"/>
               </w:rPr>
             </w:pPr>
-            <w:r>
-              <w:rPr>
-                <w:rFonts w:ascii="Arial" w:eastAsia="Arial" w:hAnsi="Arial" w:cs="Arial"/>
-              </w:rPr>
-              <w:t>Complete</w:t>
-            </w:r>
+            <w:hyperlink r:id="rId23" w:history="1">
+              <w:r>
+                <w:rPr>
+                  <w:rStyle w:val="Hyperlink"/>
+                  <w:rFonts w:ascii="Arial" w:eastAsia="Arial" w:hAnsi="Arial" w:cs="Arial"/>
+                </w:rPr>
+                <w:t>Complete</w:t>
+              </w:r>
+            </w:hyperlink>
           </w:p>
         </w:tc>
         <w:tc>
@@ -4370,12 +4420,15 @@
                 <w:rFonts w:ascii="Arial" w:eastAsia="Arial" w:hAnsi="Arial" w:cs="Arial"/>
               </w:rPr>
             </w:pPr>
-            <w:r>
-              <w:rPr>
-                <w:rFonts w:ascii="Arial" w:eastAsia="Arial" w:hAnsi="Arial" w:cs="Arial"/>
-              </w:rPr>
-              <w:t>Complete</w:t>
-            </w:r>
+            <w:hyperlink r:id="rId24" w:history="1">
+              <w:r>
+                <w:rPr>
+                  <w:rStyle w:val="Hyperlink"/>
+                  <w:rFonts w:ascii="Arial" w:eastAsia="Arial" w:hAnsi="Arial" w:cs="Arial"/>
+                </w:rPr>
+                <w:t>Complete</w:t>
+              </w:r>
+            </w:hyperlink>
           </w:p>
         </w:tc>
         <w:tc>
@@ -4556,12 +4609,15 @@
                 <w:rFonts w:ascii="Arial" w:eastAsia="Arial" w:hAnsi="Arial" w:cs="Arial"/>
               </w:rPr>
             </w:pPr>
-            <w:r>
-              <w:rPr>
-                <w:rFonts w:ascii="Arial" w:eastAsia="Arial" w:hAnsi="Arial" w:cs="Arial"/>
-              </w:rPr>
-              <w:t>Complete</w:t>
-            </w:r>
+            <w:hyperlink r:id="rId25" w:history="1">
+              <w:r>
+                <w:rPr>
+                  <w:rStyle w:val="Hyperlink"/>
+                  <w:rFonts w:ascii="Arial" w:eastAsia="Arial" w:hAnsi="Arial" w:cs="Arial"/>
+                </w:rPr>
+                <w:t>Complete</w:t>
+              </w:r>
+            </w:hyperlink>
           </w:p>
         </w:tc>
         <w:tc>
@@ -4748,12 +4804,15 @@
                 <w:rFonts w:ascii="Arial" w:eastAsia="Arial" w:hAnsi="Arial" w:cs="Arial"/>
               </w:rPr>
             </w:pPr>
-            <w:r>
-              <w:rPr>
-                <w:rFonts w:ascii="Arial" w:eastAsia="Arial" w:hAnsi="Arial" w:cs="Arial"/>
-              </w:rPr>
-              <w:t>Complete</w:t>
-            </w:r>
+            <w:hyperlink r:id="rId26" w:history="1">
+              <w:r>
+                <w:rPr>
+                  <w:rStyle w:val="Hyperlink"/>
+                  <w:rFonts w:ascii="Arial" w:eastAsia="Arial" w:hAnsi="Arial" w:cs="Arial"/>
+                </w:rPr>
+                <w:t>Complete</w:t>
+              </w:r>
+            </w:hyperlink>
           </w:p>
         </w:tc>
         <w:tc>
@@ -4928,12 +4987,15 @@
                 <w:rFonts w:ascii="Arial" w:eastAsia="Arial" w:hAnsi="Arial" w:cs="Arial"/>
               </w:rPr>
             </w:pPr>
-            <w:r>
-              <w:rPr>
-                <w:rFonts w:ascii="Arial" w:eastAsia="Arial" w:hAnsi="Arial" w:cs="Arial"/>
-              </w:rPr>
-              <w:t>Complete</w:t>
-            </w:r>
+            <w:hyperlink r:id="rId27" w:history="1">
+              <w:r>
+                <w:rPr>
+                  <w:rStyle w:val="Hyperlink"/>
+                  <w:rFonts w:ascii="Arial" w:eastAsia="Arial" w:hAnsi="Arial" w:cs="Arial"/>
+                </w:rPr>
+                <w:t>Complete</w:t>
+              </w:r>
+            </w:hyperlink>
           </w:p>
         </w:tc>
         <w:tc>
@@ -5121,13 +5183,15 @@
                 <w:rFonts w:ascii="Arial" w:eastAsia="Arial" w:hAnsi="Arial" w:cs="Arial"/>
               </w:rPr>
             </w:pPr>
-            <w:r>
-              <w:rPr>
-                <w:rFonts w:ascii="Arial" w:eastAsia="Arial" w:hAnsi="Arial" w:cs="Arial"/>
-              </w:rPr>
-              <w:lastRenderedPageBreak/>
-              <w:t>Complete</w:t>
-            </w:r>
+            <w:hyperlink r:id="rId28" w:history="1">
+              <w:r>
+                <w:rPr>
+                  <w:rStyle w:val="Hyperlink"/>
+                  <w:rFonts w:ascii="Arial" w:eastAsia="Arial" w:hAnsi="Arial" w:cs="Arial"/>
+                </w:rPr>
+                <w:t>Complete</w:t>
+              </w:r>
+            </w:hyperlink>
           </w:p>
         </w:tc>
         <w:tc>
@@ -5302,12 +5366,15 @@
                 <w:rFonts w:ascii="Arial" w:eastAsia="Arial" w:hAnsi="Arial" w:cs="Arial"/>
               </w:rPr>
             </w:pPr>
-            <w:r>
-              <w:rPr>
-                <w:rFonts w:ascii="Arial" w:eastAsia="Arial" w:hAnsi="Arial" w:cs="Arial"/>
-              </w:rPr>
-              <w:t>Complete</w:t>
-            </w:r>
+            <w:hyperlink r:id="rId29" w:history="1">
+              <w:r>
+                <w:rPr>
+                  <w:rStyle w:val="Hyperlink"/>
+                  <w:rFonts w:ascii="Arial" w:eastAsia="Arial" w:hAnsi="Arial" w:cs="Arial"/>
+                </w:rPr>
+                <w:t>Complete</w:t>
+              </w:r>
+            </w:hyperlink>
           </w:p>
         </w:tc>
         <w:tc>
@@ -5470,12 +5537,15 @@
                 <w:rFonts w:ascii="Arial" w:eastAsia="Arial" w:hAnsi="Arial" w:cs="Arial"/>
               </w:rPr>
             </w:pPr>
-            <w:r>
-              <w:rPr>
-                <w:rFonts w:ascii="Arial" w:eastAsia="Arial" w:hAnsi="Arial" w:cs="Arial"/>
-              </w:rPr>
-              <w:t>Complete</w:t>
-            </w:r>
+            <w:hyperlink r:id="rId30" w:history="1">
+              <w:r>
+                <w:rPr>
+                  <w:rStyle w:val="Hyperlink"/>
+                  <w:rFonts w:ascii="Arial" w:eastAsia="Arial" w:hAnsi="Arial" w:cs="Arial"/>
+                </w:rPr>
+                <w:t>Complete</w:t>
+              </w:r>
+            </w:hyperlink>
           </w:p>
         </w:tc>
         <w:tc>
@@ -5570,8 +5640,8 @@
       <w:pPr>
         <w:pStyle w:val="Heading1"/>
         <w:sectPr>
-          <w:headerReference w:type="default" r:id="rId7"/>
-          <w:footerReference w:type="default" r:id="rId8"/>
+          <w:headerReference w:type="default" r:id="rId31"/>
+          <w:footerReference w:type="default" r:id="rId32"/>
           <w:pgSz w:w="12240" w:h="15840"/>
           <w:pgMar w:top="1440" w:right="1440" w:bottom="1440" w:left="1440" w:header="720" w:footer="720" w:gutter="0"/>
           <w:pgNumType w:start="1"/>
@@ -7389,6 +7459,29 @@
       </w:tblCellMar>
     </w:tblPr>
   </w:style>
+  <w:style w:type="character" w:styleId="Hyperlink">
+    <w:name w:val="Hyperlink"/>
+    <w:basedOn w:val="DefaultParagraphFont"/>
+    <w:uiPriority w:val="99"/>
+    <w:unhideWhenUsed/>
+    <w:rsid w:val="00513FED"/>
+    <w:rPr>
+      <w:color w:val="0000FF" w:themeColor="hyperlink"/>
+      <w:u w:val="single"/>
+    </w:rPr>
+  </w:style>
+  <w:style w:type="character" w:styleId="UnresolvedMention">
+    <w:name w:val="Unresolved Mention"/>
+    <w:basedOn w:val="DefaultParagraphFont"/>
+    <w:uiPriority w:val="99"/>
+    <w:semiHidden/>
+    <w:unhideWhenUsed/>
+    <w:rsid w:val="00513FED"/>
+    <w:rPr>
+      <w:color w:val="605E5C"/>
+      <w:shd w:val="clear" w:color="auto" w:fill="E1DFDD"/>
+    </w:rPr>
+  </w:style>
 </w:styles>
 </file>
 

</xml_diff>